<commit_message>
Finale Version des ersten BS Praktikums
</commit_message>
<xml_diff>
--- a/BS/PR1/Protokoll.docx
+++ b/BS/PR1/Protokoll.docx
@@ -751,12 +751,7 @@
             <w:pStyle w:val="Inhaltsverzeichnisberschrift"/>
           </w:pPr>
           <w:r>
-            <w:t>Inh</w:t>
-          </w:r>
-          <w:bookmarkStart w:id="0" w:name="_GoBack"/>
-          <w:bookmarkEnd w:id="0"/>
-          <w:r>
-            <w:t>altsverzeichnis</w:t>
+            <w:t>Inhaltsverzeichnis</w:t>
           </w:r>
         </w:p>
         <w:p>
@@ -1597,7 +1592,7 @@
         <w:pStyle w:val="berschrift1"/>
         <w:spacing w:after="60"/>
       </w:pPr>
-      <w:bookmarkStart w:id="1" w:name="_Toc370905001"/>
+      <w:bookmarkStart w:id="0" w:name="_Toc370905001"/>
       <w:r>
         <w:lastRenderedPageBreak/>
         <w:t xml:space="preserve">Aufgabenteil </w:t>
@@ -1608,31 +1603,24 @@
       <w:r>
         <w:t xml:space="preserve"> Linux</w:t>
       </w:r>
+      <w:bookmarkEnd w:id="0"/>
+    </w:p>
+    <w:p/>
+    <w:p>
+      <w:pPr>
+        <w:pStyle w:val="berschrift3"/>
+      </w:pPr>
+      <w:bookmarkStart w:id="1" w:name="_Toc370905002"/>
+      <w:r>
+        <w:t>Allgemeines</w:t>
+      </w:r>
       <w:bookmarkEnd w:id="1"/>
-    </w:p>
-    <w:p/>
-    <w:p>
-      <w:pPr>
-        <w:pStyle w:val="berschrift3"/>
-      </w:pPr>
-      <w:bookmarkStart w:id="2" w:name="_Toc370905002"/>
-      <w:r>
-        <w:t>Allgemeines</w:t>
-      </w:r>
-      <w:bookmarkEnd w:id="2"/>
     </w:p>
     <w:p/>
     <w:p>
       <w:pPr>
         <w:pStyle w:val="Zitat"/>
         <w:spacing w:after="60"/>
-        <w:rPr>
-          <w:rStyle w:val="SchwacheHervorhebung"/>
-          <w:iCs/>
-          <w:color w:val="auto"/>
-        </w:rPr>
-      </w:pPr>
-      <w:r>
         <w:rPr>
           <w:rStyle w:val="Hervorhebung"/>
           <w:i w:val="0"/>
@@ -1640,152 +1628,8 @@
           <w:color w:val="auto"/>
           <w:spacing w:val="0"/>
         </w:rPr>
-        <w:t>Welchen Nutzen hat die Tab Expression beim Benutzen in der Kommandozeile</w:t>
-      </w:r>
-    </w:p>
-    <w:p>
-      <w:pPr>
-        <w:spacing w:after="60"/>
-        <w:rPr>
-          <w:rStyle w:val="SchwacheHervorhebung"/>
-          <w:i/>
-          <w:szCs w:val="22"/>
-        </w:rPr>
-      </w:pPr>
-      <w:r>
-        <w:rPr>
-          <w:rStyle w:val="SchwacheHervorhebung"/>
-          <w:szCs w:val="22"/>
-        </w:rPr>
-        <w:t>Die Tab Expression ist sehr hilfreich da man mit ihr, die Autovervollständigung des Terminals nut</w:t>
-      </w:r>
-      <w:r>
-        <w:rPr>
-          <w:rStyle w:val="SchwacheHervorhebung"/>
-          <w:szCs w:val="22"/>
-        </w:rPr>
-        <w:t>zt und sich sehr viel Zeit und A</w:t>
-      </w:r>
-      <w:r>
-        <w:rPr>
-          <w:rStyle w:val="SchwacheHervorhebung"/>
-          <w:szCs w:val="22"/>
-        </w:rPr>
-        <w:t>rbeit sowie Fehler spart.</w:t>
-      </w:r>
-    </w:p>
-    <w:p>
-      <w:pPr>
-        <w:spacing w:after="60"/>
-        <w:rPr>
-          <w:rStyle w:val="SchwacheHervorhebung"/>
-          <w:i/>
-          <w:szCs w:val="22"/>
-        </w:rPr>
-      </w:pPr>
-    </w:p>
-    <w:p>
-      <w:pPr>
-        <w:pStyle w:val="Zitat"/>
-        <w:spacing w:after="60"/>
-        <w:rPr>
-          <w:rStyle w:val="Hervorhebung"/>
-          <w:i w:val="0"/>
-          <w:color w:val="auto"/>
-          <w:szCs w:val="22"/>
-        </w:rPr>
-      </w:pPr>
-      <w:r>
-        <w:rPr>
-          <w:i w:val="0"/>
-        </w:rPr>
-        <w:t>Was erhä</w:t>
-      </w:r>
-      <w:r>
-        <w:rPr>
-          <w:i w:val="0"/>
-        </w:rPr>
-        <w:t xml:space="preserve">lt man beim Drücken von Alt </w:t>
-      </w:r>
-      <w:proofErr w:type="gramStart"/>
-      <w:r>
-        <w:rPr>
-          <w:i w:val="0"/>
-        </w:rPr>
-        <w:t xml:space="preserve">und </w:t>
-      </w:r>
-      <w:r>
-        <w:rPr>
-          <w:rStyle w:val="Hervorhebung"/>
-          <w:i w:val="0"/>
-          <w:color w:val="auto"/>
-          <w:szCs w:val="22"/>
-        </w:rPr>
-        <w:t>.</w:t>
-      </w:r>
-      <w:proofErr w:type="gramEnd"/>
-    </w:p>
-    <w:p>
-      <w:pPr>
-        <w:spacing w:after="60"/>
-        <w:rPr>
-          <w:rStyle w:val="SchwacheHervorhebung"/>
-          <w:i/>
-          <w:szCs w:val="22"/>
-        </w:rPr>
-      </w:pPr>
-      <w:r>
-        <w:rPr>
-          <w:rStyle w:val="SchwacheHervorhebung"/>
-          <w:szCs w:val="22"/>
-        </w:rPr>
-        <w:t>Diese</w:t>
-      </w:r>
-      <w:r>
-        <w:rPr>
-          <w:rStyle w:val="SchwacheHervorhebung"/>
-          <w:szCs w:val="22"/>
-        </w:rPr>
-        <w:t xml:space="preserve"> Kombination holt den letzten Befehlt zurück auf die Kommandozeile.</w:t>
-      </w:r>
-    </w:p>
-    <w:p>
-      <w:pPr>
-        <w:spacing w:after="60"/>
-        <w:rPr>
-          <w:rStyle w:val="SchwacheHervorhebung"/>
-          <w:i/>
-          <w:color w:val="auto"/>
-          <w:szCs w:val="22"/>
-        </w:rPr>
-      </w:pPr>
-    </w:p>
-    <w:p>
-      <w:pPr>
-        <w:pStyle w:val="berschrift3"/>
-        <w:rPr>
-          <w:rStyle w:val="SchwacheHervorhebung"/>
-          <w:i/>
-          <w:color w:val="auto"/>
-          <w:szCs w:val="22"/>
-        </w:rPr>
-      </w:pPr>
-      <w:bookmarkStart w:id="3" w:name="_Toc370905003"/>
-      <w:r>
-        <w:rPr>
-          <w:rStyle w:val="SchwacheHervorhebung"/>
-          <w:color w:val="auto"/>
-          <w:szCs w:val="22"/>
-        </w:rPr>
-        <w:t>Verzeichnisse</w:t>
-      </w:r>
-      <w:bookmarkEnd w:id="3"/>
-    </w:p>
-    <w:p/>
-    <w:p>
-      <w:pPr>
-        <w:pStyle w:val="Zitat"/>
-        <w:spacing w:after="60"/>
+      </w:pPr>
+      <w:r>
         <w:rPr>
           <w:rStyle w:val="Hervorhebung"/>
           <w:i w:val="0"/>
@@ -1793,8 +1637,154 @@
           <w:color w:val="auto"/>
           <w:spacing w:val="0"/>
         </w:rPr>
-      </w:pPr>
-      <w:r>
+        <w:t>Welchen Nutzen hat die Tab Expression beim Benutzen in der Kommandozeile</w:t>
+      </w:r>
+    </w:p>
+    <w:p/>
+    <w:p>
+      <w:pPr>
+        <w:spacing w:after="60"/>
+        <w:rPr>
+          <w:rStyle w:val="SchwacheHervorhebung"/>
+          <w:i/>
+          <w:szCs w:val="22"/>
+        </w:rPr>
+      </w:pPr>
+      <w:r>
+        <w:rPr>
+          <w:rStyle w:val="SchwacheHervorhebung"/>
+          <w:szCs w:val="22"/>
+        </w:rPr>
+        <w:t>Die Tab Expression ist sehr hilfreich da man mit ihr, die Autovervollständigung des Terminals nut</w:t>
+      </w:r>
+      <w:r>
+        <w:rPr>
+          <w:rStyle w:val="SchwacheHervorhebung"/>
+          <w:szCs w:val="22"/>
+        </w:rPr>
+        <w:t>zt und sich sehr viel Zeit und A</w:t>
+      </w:r>
+      <w:r>
+        <w:rPr>
+          <w:rStyle w:val="SchwacheHervorhebung"/>
+          <w:szCs w:val="22"/>
+        </w:rPr>
+        <w:t>rbeit sowie Fehler spart.</w:t>
+      </w:r>
+    </w:p>
+    <w:p>
+      <w:pPr>
+        <w:spacing w:after="60"/>
+        <w:rPr>
+          <w:rStyle w:val="SchwacheHervorhebung"/>
+          <w:i/>
+          <w:szCs w:val="22"/>
+        </w:rPr>
+      </w:pPr>
+    </w:p>
+    <w:p>
+      <w:pPr>
+        <w:pStyle w:val="Zitat"/>
+        <w:spacing w:after="60"/>
+        <w:rPr>
+          <w:rStyle w:val="Hervorhebung"/>
+          <w:i w:val="0"/>
+          <w:color w:val="auto"/>
+          <w:szCs w:val="22"/>
+        </w:rPr>
+      </w:pPr>
+      <w:r>
+        <w:rPr>
+          <w:i w:val="0"/>
+        </w:rPr>
+        <w:t>Was erhä</w:t>
+      </w:r>
+      <w:r>
+        <w:rPr>
+          <w:i w:val="0"/>
+        </w:rPr>
+        <w:t xml:space="preserve">lt man beim Drücken von Alt </w:t>
+      </w:r>
+      <w:proofErr w:type="gramStart"/>
+      <w:r>
+        <w:rPr>
+          <w:i w:val="0"/>
+        </w:rPr>
+        <w:t xml:space="preserve">und </w:t>
+      </w:r>
+      <w:r>
+        <w:rPr>
+          <w:rStyle w:val="Hervorhebung"/>
+          <w:i w:val="0"/>
+          <w:color w:val="auto"/>
+          <w:szCs w:val="22"/>
+        </w:rPr>
+        <w:t>.</w:t>
+      </w:r>
+      <w:proofErr w:type="gramEnd"/>
+    </w:p>
+    <w:p/>
+    <w:p>
+      <w:pPr>
+        <w:spacing w:after="60"/>
+        <w:rPr>
+          <w:rStyle w:val="SchwacheHervorhebung"/>
+          <w:i/>
+          <w:szCs w:val="22"/>
+        </w:rPr>
+      </w:pPr>
+      <w:r>
+        <w:rPr>
+          <w:rStyle w:val="SchwacheHervorhebung"/>
+          <w:szCs w:val="22"/>
+        </w:rPr>
+        <w:t>Diese</w:t>
+      </w:r>
+      <w:r>
+        <w:rPr>
+          <w:rStyle w:val="SchwacheHervorhebung"/>
+          <w:szCs w:val="22"/>
+        </w:rPr>
+        <w:t xml:space="preserve"> Kombination holt den letzten Befehlt zurück auf die Kommandozeile.</w:t>
+      </w:r>
+    </w:p>
+    <w:p>
+      <w:pPr>
+        <w:spacing w:after="60"/>
+        <w:rPr>
+          <w:rStyle w:val="SchwacheHervorhebung"/>
+          <w:i/>
+          <w:color w:val="auto"/>
+          <w:szCs w:val="22"/>
+        </w:rPr>
+      </w:pPr>
+    </w:p>
+    <w:p>
+      <w:pPr>
+        <w:pStyle w:val="berschrift3"/>
+        <w:rPr>
+          <w:rStyle w:val="SchwacheHervorhebung"/>
+          <w:i/>
+          <w:color w:val="auto"/>
+          <w:szCs w:val="22"/>
+        </w:rPr>
+      </w:pPr>
+      <w:bookmarkStart w:id="2" w:name="_Toc370905003"/>
+      <w:r>
+        <w:rPr>
+          <w:rStyle w:val="SchwacheHervorhebung"/>
+          <w:color w:val="auto"/>
+          <w:szCs w:val="22"/>
+        </w:rPr>
+        <w:t>Verzeichnisse</w:t>
+      </w:r>
+      <w:bookmarkEnd w:id="2"/>
+    </w:p>
+    <w:p/>
+    <w:p>
+      <w:pPr>
+        <w:pStyle w:val="Zitat"/>
+        <w:spacing w:after="60"/>
         <w:rPr>
           <w:rStyle w:val="Hervorhebung"/>
           <w:i w:val="0"/>
@@ -1802,56 +1792,8 @@
           <w:color w:val="auto"/>
           <w:spacing w:val="0"/>
         </w:rPr>
-        <w:t>Das Verzeichnis nach Erweiterungen ausgeben</w:t>
-      </w:r>
-    </w:p>
-    <w:p/>
-    <w:p>
-      <w:pPr>
-        <w:spacing w:after="60"/>
-        <w:rPr>
-          <w:rStyle w:val="SchwacheHervorhebung"/>
-          <w:szCs w:val="22"/>
-        </w:rPr>
-      </w:pPr>
-      <w:r>
-        <w:rPr>
-          <w:rStyle w:val="SchwacheHervorhebung"/>
-          <w:szCs w:val="22"/>
-        </w:rPr>
-        <w:t xml:space="preserve">Das Verzeichnis wird durch </w:t>
-      </w:r>
-      <w:proofErr w:type="spellStart"/>
-      <w:r>
-        <w:rPr>
-          <w:rStyle w:val="SchwacheHervorhebung"/>
-          <w:szCs w:val="22"/>
-        </w:rPr>
-        <w:t>ls</w:t>
-      </w:r>
-      <w:proofErr w:type="spellEnd"/>
-      <w:r>
-        <w:rPr>
-          <w:rStyle w:val="SchwacheHervorhebung"/>
-          <w:szCs w:val="22"/>
-        </w:rPr>
-        <w:t xml:space="preserve"> –X nach Erweiterungen sortiert ausgegeben</w:t>
-      </w:r>
-    </w:p>
-    <w:p>
-      <w:pPr>
-        <w:spacing w:after="60"/>
-        <w:rPr>
-          <w:rStyle w:val="SchwacheHervorhebung"/>
-          <w:i/>
-          <w:color w:val="auto"/>
-        </w:rPr>
-      </w:pPr>
-    </w:p>
-    <w:p>
-      <w:pPr>
-        <w:pStyle w:val="Zitat"/>
-        <w:spacing w:after="60"/>
+      </w:pPr>
+      <w:r>
         <w:rPr>
           <w:rStyle w:val="Hervorhebung"/>
           <w:i w:val="0"/>
@@ -1859,8 +1801,56 @@
           <w:color w:val="auto"/>
           <w:spacing w:val="0"/>
         </w:rPr>
-      </w:pPr>
-      <w:r>
+        <w:t>Das Verzeichnis nach Erweiterungen ausgeben</w:t>
+      </w:r>
+    </w:p>
+    <w:p/>
+    <w:p>
+      <w:pPr>
+        <w:spacing w:after="60"/>
+        <w:rPr>
+          <w:rStyle w:val="SchwacheHervorhebung"/>
+          <w:szCs w:val="22"/>
+        </w:rPr>
+      </w:pPr>
+      <w:r>
+        <w:rPr>
+          <w:rStyle w:val="SchwacheHervorhebung"/>
+          <w:szCs w:val="22"/>
+        </w:rPr>
+        <w:t xml:space="preserve">Das Verzeichnis wird durch </w:t>
+      </w:r>
+      <w:proofErr w:type="spellStart"/>
+      <w:r>
+        <w:rPr>
+          <w:rStyle w:val="SchwacheHervorhebung"/>
+          <w:szCs w:val="22"/>
+        </w:rPr>
+        <w:t>ls</w:t>
+      </w:r>
+      <w:proofErr w:type="spellEnd"/>
+      <w:r>
+        <w:rPr>
+          <w:rStyle w:val="SchwacheHervorhebung"/>
+          <w:szCs w:val="22"/>
+        </w:rPr>
+        <w:t xml:space="preserve"> –X nach Erweiterungen sortiert ausgegeben</w:t>
+      </w:r>
+    </w:p>
+    <w:p>
+      <w:pPr>
+        <w:spacing w:after="60"/>
+        <w:rPr>
+          <w:rStyle w:val="SchwacheHervorhebung"/>
+          <w:i/>
+          <w:color w:val="auto"/>
+        </w:rPr>
+      </w:pPr>
+    </w:p>
+    <w:p>
+      <w:pPr>
+        <w:pStyle w:val="Zitat"/>
+        <w:spacing w:after="60"/>
         <w:rPr>
           <w:rStyle w:val="Hervorhebung"/>
           <w:i w:val="0"/>
@@ -1868,62 +1858,8 @@
           <w:color w:val="auto"/>
           <w:spacing w:val="0"/>
         </w:rPr>
-        <w:t>Das Verzeichnis nach Modifikationszeit ausgeben</w:t>
-      </w:r>
-    </w:p>
-    <w:p/>
-    <w:p>
-      <w:pPr>
-        <w:spacing w:after="60"/>
-        <w:rPr>
-          <w:rStyle w:val="SchwacheHervorhebung"/>
-          <w:i/>
-          <w:color w:val="auto"/>
-          <w:szCs w:val="22"/>
-        </w:rPr>
-      </w:pPr>
-      <w:r>
-        <w:rPr>
-          <w:rStyle w:val="SchwacheHervorhebung"/>
-          <w:color w:val="auto"/>
-          <w:szCs w:val="22"/>
-        </w:rPr>
-        <w:t xml:space="preserve">Das Verzeichnis wird durch </w:t>
-      </w:r>
-      <w:proofErr w:type="spellStart"/>
-      <w:r>
-        <w:rPr>
-          <w:rStyle w:val="SchwacheHervorhebung"/>
-          <w:color w:val="auto"/>
-          <w:szCs w:val="22"/>
-        </w:rPr>
-        <w:t>ls</w:t>
-      </w:r>
-      <w:proofErr w:type="spellEnd"/>
-      <w:r>
-        <w:rPr>
-          <w:rStyle w:val="SchwacheHervorhebung"/>
-          <w:color w:val="auto"/>
-          <w:szCs w:val="22"/>
-        </w:rPr>
-        <w:t xml:space="preserve"> – t</w:t>
-      </w:r>
-    </w:p>
-    <w:p>
-      <w:pPr>
-        <w:spacing w:after="60"/>
-        <w:rPr>
-          <w:rStyle w:val="SchwacheHervorhebung"/>
-          <w:i/>
-          <w:color w:val="auto"/>
-          <w:szCs w:val="22"/>
-        </w:rPr>
-      </w:pPr>
-    </w:p>
-    <w:p>
-      <w:pPr>
-        <w:pStyle w:val="Zitat"/>
-        <w:spacing w:after="60"/>
+      </w:pPr>
+      <w:r>
         <w:rPr>
           <w:rStyle w:val="Hervorhebung"/>
           <w:i w:val="0"/>
@@ -1931,8 +1867,62 @@
           <w:color w:val="auto"/>
           <w:spacing w:val="0"/>
         </w:rPr>
-      </w:pPr>
-      <w:r>
+        <w:t>Das Verzeichnis nach Modifikationszeit ausgeben</w:t>
+      </w:r>
+    </w:p>
+    <w:p/>
+    <w:p>
+      <w:pPr>
+        <w:spacing w:after="60"/>
+        <w:rPr>
+          <w:rStyle w:val="SchwacheHervorhebung"/>
+          <w:i/>
+          <w:color w:val="auto"/>
+          <w:szCs w:val="22"/>
+        </w:rPr>
+      </w:pPr>
+      <w:r>
+        <w:rPr>
+          <w:rStyle w:val="SchwacheHervorhebung"/>
+          <w:color w:val="auto"/>
+          <w:szCs w:val="22"/>
+        </w:rPr>
+        <w:t xml:space="preserve">Das Verzeichnis wird durch </w:t>
+      </w:r>
+      <w:proofErr w:type="spellStart"/>
+      <w:r>
+        <w:rPr>
+          <w:rStyle w:val="SchwacheHervorhebung"/>
+          <w:color w:val="auto"/>
+          <w:szCs w:val="22"/>
+        </w:rPr>
+        <w:t>ls</w:t>
+      </w:r>
+      <w:proofErr w:type="spellEnd"/>
+      <w:r>
+        <w:rPr>
+          <w:rStyle w:val="SchwacheHervorhebung"/>
+          <w:color w:val="auto"/>
+          <w:szCs w:val="22"/>
+        </w:rPr>
+        <w:t xml:space="preserve"> – t</w:t>
+      </w:r>
+    </w:p>
+    <w:p>
+      <w:pPr>
+        <w:spacing w:after="60"/>
+        <w:rPr>
+          <w:rStyle w:val="SchwacheHervorhebung"/>
+          <w:i/>
+          <w:color w:val="auto"/>
+          <w:szCs w:val="22"/>
+        </w:rPr>
+      </w:pPr>
+    </w:p>
+    <w:p>
+      <w:pPr>
+        <w:pStyle w:val="Zitat"/>
+        <w:spacing w:after="60"/>
         <w:rPr>
           <w:rStyle w:val="Hervorhebung"/>
           <w:i w:val="0"/>
@@ -1940,109 +1930,8 @@
           <w:color w:val="auto"/>
           <w:spacing w:val="0"/>
         </w:rPr>
-        <w:t>Die Sortierreihenfolge umdrehen</w:t>
-      </w:r>
-    </w:p>
-    <w:p/>
-    <w:p>
-      <w:pPr>
-        <w:spacing w:before="0" w:after="0"/>
-        <w:rPr>
-          <w:rStyle w:val="SchwacheHervorhebung"/>
-          <w:i/>
-          <w:color w:val="auto"/>
-          <w:szCs w:val="22"/>
-        </w:rPr>
-      </w:pPr>
-      <w:r>
-        <w:rPr>
-          <w:rStyle w:val="SchwacheHervorhebung"/>
-          <w:color w:val="auto"/>
-          <w:szCs w:val="22"/>
-        </w:rPr>
-        <w:t xml:space="preserve">Kann man mit </w:t>
-      </w:r>
-      <w:proofErr w:type="spellStart"/>
-      <w:r>
-        <w:rPr>
-          <w:rStyle w:val="SchwacheHervorhebung"/>
-          <w:color w:val="auto"/>
-          <w:szCs w:val="22"/>
-        </w:rPr>
-        <w:t>Ls</w:t>
-      </w:r>
-      <w:proofErr w:type="spellEnd"/>
-      <w:r>
-        <w:rPr>
-          <w:rStyle w:val="SchwacheHervorhebung"/>
-          <w:color w:val="auto"/>
-          <w:szCs w:val="22"/>
-        </w:rPr>
-        <w:t xml:space="preserve"> –</w:t>
-      </w:r>
-      <w:proofErr w:type="spellStart"/>
-      <w:r>
-        <w:rPr>
-          <w:rStyle w:val="SchwacheHervorhebung"/>
-          <w:color w:val="auto"/>
-          <w:szCs w:val="22"/>
-        </w:rPr>
-        <w:t>Xr</w:t>
-      </w:r>
-      <w:proofErr w:type="spellEnd"/>
-      <w:r>
-        <w:rPr>
-          <w:rStyle w:val="SchwacheHervorhebung"/>
-          <w:color w:val="auto"/>
-          <w:szCs w:val="22"/>
-        </w:rPr>
-        <w:t xml:space="preserve"> </w:t>
-      </w:r>
-    </w:p>
-    <w:p>
-      <w:pPr>
-        <w:spacing w:before="0" w:after="0"/>
-        <w:rPr>
-          <w:rStyle w:val="SchwacheHervorhebung"/>
-          <w:i/>
-          <w:color w:val="auto"/>
-          <w:szCs w:val="22"/>
-        </w:rPr>
-      </w:pPr>
-      <w:r>
-        <w:rPr>
-          <w:rStyle w:val="SchwacheHervorhebung"/>
-          <w:color w:val="auto"/>
-          <w:szCs w:val="22"/>
-        </w:rPr>
-        <w:t xml:space="preserve">Und </w:t>
-      </w:r>
-      <w:proofErr w:type="spellStart"/>
-      <w:r>
-        <w:rPr>
-          <w:rStyle w:val="SchwacheHervorhebung"/>
-          <w:color w:val="auto"/>
-          <w:szCs w:val="22"/>
-        </w:rPr>
-        <w:t>ls-tr</w:t>
-      </w:r>
-      <w:proofErr w:type="spellEnd"/>
-    </w:p>
-    <w:p>
-      <w:pPr>
-        <w:spacing w:after="60"/>
-        <w:rPr>
-          <w:rStyle w:val="SchwacheHervorhebung"/>
-          <w:i/>
-          <w:color w:val="auto"/>
-          <w:szCs w:val="22"/>
-        </w:rPr>
-      </w:pPr>
-    </w:p>
-    <w:p>
-      <w:pPr>
-        <w:pStyle w:val="Zitat"/>
-        <w:spacing w:after="60"/>
+      </w:pPr>
+      <w:r>
         <w:rPr>
           <w:rStyle w:val="Hervorhebung"/>
           <w:i w:val="0"/>
@@ -2050,8 +1939,132 @@
           <w:color w:val="auto"/>
           <w:spacing w:val="0"/>
         </w:rPr>
-      </w:pPr>
-      <w:r>
+        <w:t>Die Sortierreihenfolge umdrehen</w:t>
+      </w:r>
+    </w:p>
+    <w:p/>
+    <w:p>
+      <w:pPr>
+        <w:spacing w:before="0" w:after="0"/>
+        <w:rPr>
+          <w:rStyle w:val="SchwacheHervorhebung"/>
+          <w:i/>
+          <w:color w:val="auto"/>
+          <w:szCs w:val="22"/>
+        </w:rPr>
+      </w:pPr>
+      <w:r>
+        <w:rPr>
+          <w:rStyle w:val="SchwacheHervorhebung"/>
+          <w:color w:val="auto"/>
+          <w:szCs w:val="22"/>
+        </w:rPr>
+        <w:t xml:space="preserve">Kann man mit </w:t>
+      </w:r>
+      <w:proofErr w:type="spellStart"/>
+      <w:r>
+        <w:rPr>
+          <w:rStyle w:val="SchwacheHervorhebung"/>
+          <w:color w:val="auto"/>
+          <w:szCs w:val="22"/>
+        </w:rPr>
+        <w:t>Ls</w:t>
+      </w:r>
+      <w:proofErr w:type="spellEnd"/>
+      <w:r>
+        <w:rPr>
+          <w:rStyle w:val="SchwacheHervorhebung"/>
+          <w:color w:val="auto"/>
+          <w:szCs w:val="22"/>
+        </w:rPr>
+        <w:t xml:space="preserve"> –</w:t>
+      </w:r>
+      <w:proofErr w:type="spellStart"/>
+      <w:r>
+        <w:rPr>
+          <w:rStyle w:val="SchwacheHervorhebung"/>
+          <w:color w:val="auto"/>
+          <w:szCs w:val="22"/>
+        </w:rPr>
+        <w:t>Xr</w:t>
+      </w:r>
+      <w:proofErr w:type="spellEnd"/>
+      <w:r>
+        <w:rPr>
+          <w:rStyle w:val="SchwacheHervorhebung"/>
+          <w:color w:val="auto"/>
+          <w:szCs w:val="22"/>
+        </w:rPr>
+        <w:t xml:space="preserve"> </w:t>
+      </w:r>
+    </w:p>
+    <w:p>
+      <w:pPr>
+        <w:spacing w:before="0" w:after="0"/>
+        <w:rPr>
+          <w:rStyle w:val="SchwacheHervorhebung"/>
+          <w:i/>
+          <w:color w:val="auto"/>
+          <w:szCs w:val="22"/>
+        </w:rPr>
+      </w:pPr>
+      <w:r>
+        <w:rPr>
+          <w:rStyle w:val="SchwacheHervorhebung"/>
+          <w:color w:val="auto"/>
+          <w:szCs w:val="22"/>
+        </w:rPr>
+        <w:t xml:space="preserve">Und </w:t>
+      </w:r>
+      <w:proofErr w:type="spellStart"/>
+      <w:r>
+        <w:rPr>
+          <w:rStyle w:val="SchwacheHervorhebung"/>
+          <w:color w:val="auto"/>
+          <w:szCs w:val="22"/>
+        </w:rPr>
+        <w:t>ls-tr</w:t>
+      </w:r>
+      <w:proofErr w:type="spellEnd"/>
+    </w:p>
+    <w:p>
+      <w:pPr>
+        <w:spacing w:after="60"/>
+        <w:rPr>
+          <w:rStyle w:val="SchwacheHervorhebung"/>
+          <w:i/>
+          <w:color w:val="auto"/>
+          <w:szCs w:val="22"/>
+        </w:rPr>
+      </w:pPr>
+    </w:p>
+    <w:p>
+      <w:pPr>
+        <w:rPr>
+          <w:rStyle w:val="Hervorhebung"/>
+          <w:iCs/>
+          <w:caps w:val="0"/>
+          <w:color w:val="auto"/>
+          <w:spacing w:val="0"/>
+          <w:sz w:val="22"/>
+          <w:szCs w:val="24"/>
+        </w:rPr>
+      </w:pPr>
+      <w:r>
+        <w:rPr>
+          <w:rStyle w:val="Hervorhebung"/>
+          <w:i/>
+          <w:caps w:val="0"/>
+          <w:color w:val="auto"/>
+          <w:spacing w:val="0"/>
+        </w:rPr>
+        <w:br w:type="page"/>
+      </w:r>
+    </w:p>
+    <w:p>
+      <w:pPr>
+        <w:pStyle w:val="Zitat"/>
+        <w:spacing w:after="60"/>
         <w:rPr>
           <w:rStyle w:val="Hervorhebung"/>
           <w:i w:val="0"/>
@@ -2059,6 +2072,16 @@
           <w:color w:val="auto"/>
           <w:spacing w:val="0"/>
         </w:rPr>
+      </w:pPr>
+      <w:r>
+        <w:rPr>
+          <w:rStyle w:val="Hervorhebung"/>
+          <w:i w:val="0"/>
+          <w:caps w:val="0"/>
+          <w:color w:val="auto"/>
+          <w:spacing w:val="0"/>
+        </w:rPr>
+        <w:lastRenderedPageBreak/>
         <w:t>Das Verzeichnis rekursiv angeben</w:t>
       </w:r>
     </w:p>
@@ -2068,45 +2091,47 @@
         <w:spacing w:after="60"/>
         <w:rPr>
           <w:rStyle w:val="SchwacheHervorhebung"/>
+          <w:color w:val="auto"/>
+          <w:szCs w:val="22"/>
+        </w:rPr>
+      </w:pPr>
+      <w:r>
+        <w:rPr>
+          <w:rStyle w:val="SchwacheHervorhebung"/>
+          <w:color w:val="auto"/>
+          <w:szCs w:val="22"/>
+        </w:rPr>
+        <w:t xml:space="preserve">Das Verzeichnis gibt man mit </w:t>
+      </w:r>
+      <w:proofErr w:type="spellStart"/>
+      <w:r>
+        <w:rPr>
+          <w:rStyle w:val="SchwacheHervorhebung"/>
+          <w:color w:val="auto"/>
+          <w:szCs w:val="22"/>
+        </w:rPr>
+        <w:t>ls</w:t>
+      </w:r>
+      <w:proofErr w:type="spellEnd"/>
+      <w:r>
+        <w:rPr>
+          <w:rStyle w:val="SchwacheHervorhebung"/>
+          <w:color w:val="auto"/>
+          <w:szCs w:val="22"/>
+        </w:rPr>
+        <w:t xml:space="preserve"> –R rekursiv, durch alle Unterordner an</w:t>
+      </w:r>
+    </w:p>
+    <w:p>
+      <w:pPr>
+        <w:spacing w:after="60"/>
+        <w:rPr>
+          <w:rStyle w:val="SchwacheHervorhebung"/>
           <w:i/>
           <w:color w:val="auto"/>
           <w:szCs w:val="22"/>
         </w:rPr>
       </w:pPr>
-      <w:r>
-        <w:rPr>
-          <w:rStyle w:val="SchwacheHervorhebung"/>
-          <w:color w:val="auto"/>
-          <w:szCs w:val="22"/>
-        </w:rPr>
-        <w:t xml:space="preserve">Das Verzeichnis gibt man mit </w:t>
-      </w:r>
-      <w:proofErr w:type="spellStart"/>
-      <w:r>
-        <w:rPr>
-          <w:rStyle w:val="SchwacheHervorhebung"/>
-          <w:color w:val="auto"/>
-          <w:szCs w:val="22"/>
-        </w:rPr>
-        <w:t>ls</w:t>
-      </w:r>
-      <w:proofErr w:type="spellEnd"/>
-      <w:r>
-        <w:rPr>
-          <w:rStyle w:val="SchwacheHervorhebung"/>
-          <w:color w:val="auto"/>
-          <w:szCs w:val="22"/>
-        </w:rPr>
-        <w:t xml:space="preserve"> –R rekursiv, durch alle Unterordner an</w:t>
-      </w:r>
-      <w:r>
-        <w:rPr>
-          <w:rStyle w:val="SchwacheHervorhebung"/>
-          <w:color w:val="auto"/>
-          <w:szCs w:val="22"/>
-        </w:rPr>
-        <w:br w:type="page"/>
-      </w:r>
     </w:p>
     <w:p>
       <w:pPr>
@@ -2117,17 +2142,16 @@
           <w:szCs w:val="22"/>
         </w:rPr>
       </w:pPr>
-      <w:bookmarkStart w:id="4" w:name="_Toc370905004"/>
-      <w:r>
-        <w:rPr>
-          <w:rStyle w:val="SchwacheHervorhebung"/>
-          <w:color w:val="auto"/>
-          <w:szCs w:val="22"/>
-        </w:rPr>
-        <w:lastRenderedPageBreak/>
+      <w:bookmarkStart w:id="3" w:name="_Toc370905004"/>
+      <w:r>
+        <w:rPr>
+          <w:rStyle w:val="SchwacheHervorhebung"/>
+          <w:color w:val="auto"/>
+          <w:szCs w:val="22"/>
+        </w:rPr>
         <w:t>Sort</w:t>
       </w:r>
-      <w:bookmarkEnd w:id="4"/>
+      <w:bookmarkEnd w:id="3"/>
     </w:p>
     <w:p/>
     <w:p>
@@ -2325,7 +2349,7 @@
           <w:szCs w:val="22"/>
         </w:rPr>
       </w:pPr>
-      <w:bookmarkStart w:id="5" w:name="_Toc370905005"/>
+      <w:bookmarkStart w:id="4" w:name="_Toc370905005"/>
       <w:r>
         <w:rPr>
           <w:rStyle w:val="SchwacheHervorhebung"/>
@@ -2334,7 +2358,7 @@
         </w:rPr>
         <w:t>Das Erzeugen und arbeiten mit Dateien</w:t>
       </w:r>
-      <w:bookmarkEnd w:id="5"/>
+      <w:bookmarkEnd w:id="4"/>
     </w:p>
     <w:p/>
     <w:p>
@@ -2863,6 +2887,29 @@
           <w:szCs w:val="22"/>
         </w:rPr>
       </w:pPr>
+    </w:p>
+    <w:p>
+      <w:pPr>
+        <w:rPr>
+          <w:rStyle w:val="Hervorhebung"/>
+          <w:iCs/>
+          <w:caps w:val="0"/>
+          <w:color w:val="auto"/>
+          <w:spacing w:val="0"/>
+          <w:sz w:val="22"/>
+          <w:szCs w:val="24"/>
+        </w:rPr>
+      </w:pPr>
+      <w:r>
+        <w:rPr>
+          <w:rStyle w:val="Hervorhebung"/>
+          <w:i/>
+          <w:caps w:val="0"/>
+          <w:color w:val="auto"/>
+          <w:spacing w:val="0"/>
+        </w:rPr>
+        <w:br w:type="page"/>
+      </w:r>
     </w:p>
     <w:p>
       <w:pPr>
@@ -2876,6 +2923,8 @@
           <w:color w:val="auto"/>
         </w:rPr>
       </w:pPr>
+      <w:bookmarkStart w:id="5" w:name="_GoBack"/>
+      <w:bookmarkEnd w:id="5"/>
       <w:r>
         <w:rPr>
           <w:rStyle w:val="Hervorhebung"/>
@@ -2884,6 +2933,7 @@
           <w:color w:val="auto"/>
           <w:spacing w:val="0"/>
         </w:rPr>
+        <w:lastRenderedPageBreak/>
         <w:t>Editieren Sie listeninglink.txt: Wie verändert sich listeninglink.txt?</w:t>
       </w:r>
     </w:p>
@@ -6486,7 +6536,7 @@
                                 <w:sz w:val="24"/>
                                 <w:szCs w:val="24"/>
                               </w:rPr>
-                              <w:t>2</w:t>
+                              <w:t>7</w:t>
                             </w:r>
                             <w:r>
                               <w:rPr>
@@ -6582,7 +6632,7 @@
                           <w:sz w:val="24"/>
                           <w:szCs w:val="24"/>
                         </w:rPr>
-                        <w:t>2</w:t>
+                        <w:t>7</w:t>
                       </w:r>
                       <w:r>
                         <w:rPr>
@@ -8582,6 +8632,7 @@
     <w:rsidRoot w:val="00347F23"/>
     <w:rsid w:val="002534E9"/>
     <w:rsid w:val="00347F23"/>
+    <w:rsid w:val="00490204"/>
     <w:rsid w:val="005B1823"/>
     <w:rsid w:val="00BB7165"/>
     <w:rsid w:val="00E66420"/>
@@ -9353,7 +9404,7 @@
 </file>
 
 <file path=customXml/itemProps3.xml><?xml version="1.0" encoding="utf-8"?>
-<ds:datastoreItem xmlns:ds="http://schemas.openxmlformats.org/officeDocument/2006/customXml" ds:itemID="{13CE96E2-EC4E-4EA3-939C-4E23C78B961B}">
+<ds:datastoreItem xmlns:ds="http://schemas.openxmlformats.org/officeDocument/2006/customXml" ds:itemID="{0309DAE2-E84B-4DA8-A3D4-6042FD2652CE}">
   <ds:schemaRefs>
     <ds:schemaRef ds:uri="http://schemas.openxmlformats.org/officeDocument/2006/bibliography"/>
   </ds:schemaRefs>

</xml_diff>